<commit_message>
About and contact page linked and basic css updated...
</commit_message>
<xml_diff>
--- a/05-08-2021/05082021.docx
+++ b/05-08-2021/05082021.docx
@@ -9,10 +9,7 @@
       </w:r>
       <w:proofErr w:type="gramEnd"/>
       <w:r>
-        <w:t xml:space="preserve"> 05</w:t>
-      </w:r>
-      <w:r>
-        <w:t>-08-2021</w:t>
+        <w:t xml:space="preserve"> 05-08-2021</w:t>
       </w:r>
     </w:p>
     <w:p>
@@ -22,13 +19,7 @@
       </w:r>
       <w:proofErr w:type="gramEnd"/>
       <w:r>
-        <w:t xml:space="preserve"> In</w:t>
-      </w:r>
-      <w:r>
-        <w:t>troduction to basic html tags</w:t>
-      </w:r>
-      <w:r>
-        <w:t>.</w:t>
+        <w:t xml:space="preserve"> Introduction to basic html tags.</w:t>
       </w:r>
     </w:p>
     <w:p>
@@ -70,10 +61,7 @@
       </w:r>
       <w:proofErr w:type="spellEnd"/>
       <w:r>
-        <w:t>.</w:t>
-      </w:r>
-      <w:r>
-        <w:t xml:space="preserve"> I have used basic </w:t>
+        <w:t xml:space="preserve">. I have used basic </w:t>
       </w:r>
       <w:proofErr w:type="spellStart"/>
       <w:r>
@@ -183,25 +171,13 @@
         </w:drawing>
       </w:r>
     </w:p>
-    <w:p/>
-    <w:p>
-      <w:bookmarkStart w:id="0" w:name="_GoBack"/>
-      <w:bookmarkEnd w:id="0"/>
-    </w:p>
-    <w:p>
-      <w:pPr>
+    <w:p>
+      <w:r>
         <w:rPr>
           <w:noProof/>
           <w:lang w:val="en-IN" w:eastAsia="en-IN"/>
         </w:rPr>
-      </w:pPr>
-    </w:p>
-    <w:p>
-      <w:r>
-        <w:rPr>
-          <w:noProof/>
-          <w:lang w:val="en-IN" w:eastAsia="en-IN"/>
-        </w:rPr>
+        <w:lastRenderedPageBreak/>
         <w:drawing>
           <wp:inline distT="0" distB="0" distL="0" distR="0">
             <wp:extent cx="5731510" cy="3222625"/>
@@ -219,6 +195,248 @@
                   </pic:nvPicPr>
                   <pic:blipFill>
                     <a:blip r:embed="rId7">
+                      <a:extLst>
+                        <a:ext uri="{28A0092B-C50C-407E-A947-70E740481C1C}">
+                          <a14:useLocalDpi xmlns:a14="http://schemas.microsoft.com/office/drawing/2010/main" val="0"/>
+                        </a:ext>
+                      </a:extLst>
+                    </a:blip>
+                    <a:stretch>
+                      <a:fillRect/>
+                    </a:stretch>
+                  </pic:blipFill>
+                  <pic:spPr>
+                    <a:xfrm>
+                      <a:off x="0" y="0"/>
+                      <a:ext cx="5731510" cy="3222625"/>
+                    </a:xfrm>
+                    <a:prstGeom prst="rect">
+                      <a:avLst/>
+                    </a:prstGeom>
+                  </pic:spPr>
+                </pic:pic>
+              </a:graphicData>
+            </a:graphic>
+          </wp:inline>
+        </w:drawing>
+      </w:r>
+    </w:p>
+    <w:p/>
+    <w:p>
+      <w:proofErr w:type="gramStart"/>
+      <w:r>
+        <w:t>Date :</w:t>
+      </w:r>
+      <w:proofErr w:type="gramEnd"/>
+      <w:r>
+        <w:t xml:space="preserve"> 06</w:t>
+      </w:r>
+      <w:r>
+        <w:t>-08-2021</w:t>
+      </w:r>
+    </w:p>
+    <w:p>
+      <w:r>
+        <w:t xml:space="preserve">About and Contact page was made and linked with </w:t>
+      </w:r>
+      <w:proofErr w:type="spellStart"/>
+      <w:r>
+        <w:t>navbar</w:t>
+      </w:r>
+      <w:proofErr w:type="spellEnd"/>
+      <w:r>
+        <w:t>.</w:t>
+      </w:r>
+    </w:p>
+    <w:p/>
+    <w:p>
+      <w:r>
+        <w:rPr>
+          <w:noProof/>
+          <w:lang w:val="en-IN" w:eastAsia="en-IN"/>
+        </w:rPr>
+        <w:drawing>
+          <wp:inline distT="0" distB="0" distL="0" distR="0">
+            <wp:extent cx="5731510" cy="3222625"/>
+            <wp:effectExtent l="0" t="0" r="2540" b="0"/>
+            <wp:docPr id="6" name="Picture 6"/>
+            <wp:cNvGraphicFramePr>
+              <a:graphicFrameLocks xmlns:a="http://schemas.openxmlformats.org/drawingml/2006/main" noChangeAspect="1"/>
+            </wp:cNvGraphicFramePr>
+            <a:graphic xmlns:a="http://schemas.openxmlformats.org/drawingml/2006/main">
+              <a:graphicData uri="http://schemas.openxmlformats.org/drawingml/2006/picture">
+                <pic:pic xmlns:pic="http://schemas.openxmlformats.org/drawingml/2006/picture">
+                  <pic:nvPicPr>
+                    <pic:cNvPr id="0" name="Screenshot (111).png"/>
+                    <pic:cNvPicPr/>
+                  </pic:nvPicPr>
+                  <pic:blipFill>
+                    <a:blip r:embed="rId8">
+                      <a:extLst>
+                        <a:ext uri="{28A0092B-C50C-407E-A947-70E740481C1C}">
+                          <a14:useLocalDpi xmlns:a14="http://schemas.microsoft.com/office/drawing/2010/main" val="0"/>
+                        </a:ext>
+                      </a:extLst>
+                    </a:blip>
+                    <a:stretch>
+                      <a:fillRect/>
+                    </a:stretch>
+                  </pic:blipFill>
+                  <pic:spPr>
+                    <a:xfrm>
+                      <a:off x="0" y="0"/>
+                      <a:ext cx="5731510" cy="3222625"/>
+                    </a:xfrm>
+                    <a:prstGeom prst="rect">
+                      <a:avLst/>
+                    </a:prstGeom>
+                  </pic:spPr>
+                </pic:pic>
+              </a:graphicData>
+            </a:graphic>
+          </wp:inline>
+        </w:drawing>
+      </w:r>
+    </w:p>
+    <w:p/>
+    <w:p>
+      <w:pPr>
+        <w:jc w:val="right"/>
+      </w:pPr>
+    </w:p>
+    <w:p>
+      <w:pPr>
+        <w:jc w:val="right"/>
+      </w:pPr>
+      <w:bookmarkStart w:id="0" w:name="_GoBack"/>
+      <w:r>
+        <w:rPr>
+          <w:noProof/>
+          <w:lang w:val="en-IN" w:eastAsia="en-IN"/>
+        </w:rPr>
+        <w:lastRenderedPageBreak/>
+        <w:drawing>
+          <wp:inline distT="0" distB="0" distL="0" distR="0">
+            <wp:extent cx="5731510" cy="3222625"/>
+            <wp:effectExtent l="0" t="0" r="2540" b="0"/>
+            <wp:docPr id="7" name="Picture 7"/>
+            <wp:cNvGraphicFramePr>
+              <a:graphicFrameLocks xmlns:a="http://schemas.openxmlformats.org/drawingml/2006/main" noChangeAspect="1"/>
+            </wp:cNvGraphicFramePr>
+            <a:graphic xmlns:a="http://schemas.openxmlformats.org/drawingml/2006/main">
+              <a:graphicData uri="http://schemas.openxmlformats.org/drawingml/2006/picture">
+                <pic:pic xmlns:pic="http://schemas.openxmlformats.org/drawingml/2006/picture">
+                  <pic:nvPicPr>
+                    <pic:cNvPr id="0" name="Screenshot (112).png"/>
+                    <pic:cNvPicPr/>
+                  </pic:nvPicPr>
+                  <pic:blipFill>
+                    <a:blip r:embed="rId9">
+                      <a:extLst>
+                        <a:ext uri="{28A0092B-C50C-407E-A947-70E740481C1C}">
+                          <a14:useLocalDpi xmlns:a14="http://schemas.microsoft.com/office/drawing/2010/main" val="0"/>
+                        </a:ext>
+                      </a:extLst>
+                    </a:blip>
+                    <a:stretch>
+                      <a:fillRect/>
+                    </a:stretch>
+                  </pic:blipFill>
+                  <pic:spPr>
+                    <a:xfrm>
+                      <a:off x="0" y="0"/>
+                      <a:ext cx="5731510" cy="3222625"/>
+                    </a:xfrm>
+                    <a:prstGeom prst="rect">
+                      <a:avLst/>
+                    </a:prstGeom>
+                  </pic:spPr>
+                </pic:pic>
+              </a:graphicData>
+            </a:graphic>
+          </wp:inline>
+        </w:drawing>
+      </w:r>
+      <w:bookmarkEnd w:id="0"/>
+    </w:p>
+    <w:p>
+      <w:r>
+        <w:rPr>
+          <w:noProof/>
+          <w:lang w:val="en-IN" w:eastAsia="en-IN"/>
+        </w:rPr>
+        <w:drawing>
+          <wp:inline distT="0" distB="0" distL="0" distR="0">
+            <wp:extent cx="5731510" cy="3222625"/>
+            <wp:effectExtent l="0" t="0" r="2540" b="0"/>
+            <wp:docPr id="4" name="Picture 4"/>
+            <wp:cNvGraphicFramePr>
+              <a:graphicFrameLocks xmlns:a="http://schemas.openxmlformats.org/drawingml/2006/main" noChangeAspect="1"/>
+            </wp:cNvGraphicFramePr>
+            <a:graphic xmlns:a="http://schemas.openxmlformats.org/drawingml/2006/main">
+              <a:graphicData uri="http://schemas.openxmlformats.org/drawingml/2006/picture">
+                <pic:pic xmlns:pic="http://schemas.openxmlformats.org/drawingml/2006/picture">
+                  <pic:nvPicPr>
+                    <pic:cNvPr id="0" name="Screenshot (109).png"/>
+                    <pic:cNvPicPr/>
+                  </pic:nvPicPr>
+                  <pic:blipFill>
+                    <a:blip r:embed="rId10">
+                      <a:extLst>
+                        <a:ext uri="{28A0092B-C50C-407E-A947-70E740481C1C}">
+                          <a14:useLocalDpi xmlns:a14="http://schemas.microsoft.com/office/drawing/2010/main" val="0"/>
+                        </a:ext>
+                      </a:extLst>
+                    </a:blip>
+                    <a:stretch>
+                      <a:fillRect/>
+                    </a:stretch>
+                  </pic:blipFill>
+                  <pic:spPr>
+                    <a:xfrm>
+                      <a:off x="0" y="0"/>
+                      <a:ext cx="5731510" cy="3222625"/>
+                    </a:xfrm>
+                    <a:prstGeom prst="rect">
+                      <a:avLst/>
+                    </a:prstGeom>
+                  </pic:spPr>
+                </pic:pic>
+              </a:graphicData>
+            </a:graphic>
+          </wp:inline>
+        </w:drawing>
+      </w:r>
+    </w:p>
+    <w:p>
+      <w:pPr>
+        <w:tabs>
+          <w:tab w:val="left" w:pos="1920"/>
+        </w:tabs>
+      </w:pPr>
+      <w:r>
+        <w:rPr>
+          <w:noProof/>
+          <w:lang w:val="en-IN" w:eastAsia="en-IN"/>
+        </w:rPr>
+        <w:lastRenderedPageBreak/>
+        <w:drawing>
+          <wp:inline distT="0" distB="0" distL="0" distR="0">
+            <wp:extent cx="5731510" cy="3222625"/>
+            <wp:effectExtent l="0" t="0" r="2540" b="0"/>
+            <wp:docPr id="5" name="Picture 5"/>
+            <wp:cNvGraphicFramePr>
+              <a:graphicFrameLocks xmlns:a="http://schemas.openxmlformats.org/drawingml/2006/main" noChangeAspect="1"/>
+            </wp:cNvGraphicFramePr>
+            <a:graphic xmlns:a="http://schemas.openxmlformats.org/drawingml/2006/main">
+              <a:graphicData uri="http://schemas.openxmlformats.org/drawingml/2006/picture">
+                <pic:pic xmlns:pic="http://schemas.openxmlformats.org/drawingml/2006/picture">
+                  <pic:nvPicPr>
+                    <pic:cNvPr id="0" name="Screenshot (110).png"/>
+                    <pic:cNvPicPr/>
+                  </pic:nvPicPr>
+                  <pic:blipFill>
+                    <a:blip r:embed="rId11">
                       <a:extLst>
                         <a:ext uri="{28A0092B-C50C-407E-A947-70E740481C1C}">
                           <a14:useLocalDpi xmlns:a14="http://schemas.microsoft.com/office/drawing/2010/main" val="0"/>
@@ -414,7 +632,7 @@
   <w:style w:type="paragraph" w:default="1" w:styleId="Normal">
     <w:name w:val="Normal"/>
     <w:qFormat/>
-    <w:rsid w:val="00D8121D"/>
+    <w:rsid w:val="00DD5DD5"/>
     <w:rPr>
       <w:lang w:val="en-US"/>
     </w:rPr>
@@ -639,7 +857,7 @@
   <w:style w:type="paragraph" w:default="1" w:styleId="Normal">
     <w:name w:val="Normal"/>
     <w:qFormat/>
-    <w:rsid w:val="00D8121D"/>
+    <w:rsid w:val="00DD5DD5"/>
     <w:rPr>
       <w:lang w:val="en-US"/>
     </w:rPr>

</xml_diff>